<commit_message>
Dodane stvari za muziku u dokumentaciju
</commit_message>
<xml_diff>
--- a/Dokumentacija_DM_Projekt.docx
+++ b/Dokumentacija_DM_Projekt.docx
@@ -1,6 +1,6 @@
 
 <file path=word/document.xml><?xml version="1.0" encoding="utf-8"?>
-<w:document xmlns:wpc="http://schemas.microsoft.com/office/word/2010/wordprocessingCanvas" xmlns:cx="http://schemas.microsoft.com/office/drawing/2014/chartex" xmlns:cx1="http://schemas.microsoft.com/office/drawing/2015/9/8/chartex" xmlns:mc="http://schemas.openxmlformats.org/markup-compatibility/2006" xmlns:o="urn:schemas-microsoft-com:office:office" xmlns:r="http://schemas.openxmlformats.org/officeDocument/2006/relationships" xmlns:m="http://schemas.openxmlformats.org/officeDocument/2006/math" xmlns:v="urn:schemas-microsoft-com:vml" xmlns:wp14="http://schemas.microsoft.com/office/word/2010/wordprocessingDrawing" xmlns:wp="http://schemas.openxmlformats.org/drawingml/2006/wordprocessingDrawing" xmlns:w10="urn:schemas-microsoft-com:office:word" xmlns:w="http://schemas.openxmlformats.org/wordprocessingml/2006/main" xmlns:w14="http://schemas.microsoft.com/office/word/2010/wordml" xmlns:w15="http://schemas.microsoft.com/office/word/2012/wordml" xmlns:w16se="http://schemas.microsoft.com/office/word/2015/wordml/symex" xmlns:wpg="http://schemas.microsoft.com/office/word/2010/wordprocessingGroup" xmlns:wpi="http://schemas.microsoft.com/office/word/2010/wordprocessingInk" xmlns:wne="http://schemas.microsoft.com/office/word/2006/wordml" xmlns:wps="http://schemas.microsoft.com/office/word/2010/wordprocessingShape" mc:Ignorable="w14 w15 w16se wp14">
+<w:document xmlns:wpc="http://schemas.microsoft.com/office/word/2010/wordprocessingCanvas" xmlns:cx="http://schemas.microsoft.com/office/drawing/2014/chartex" xmlns:cx1="http://schemas.microsoft.com/office/drawing/2015/9/8/chartex" xmlns:cx2="http://schemas.microsoft.com/office/drawing/2015/10/21/chartex" xmlns:cx3="http://schemas.microsoft.com/office/drawing/2016/5/9/chartex" xmlns:cx4="http://schemas.microsoft.com/office/drawing/2016/5/10/chartex" xmlns:cx5="http://schemas.microsoft.com/office/drawing/2016/5/11/chartex" xmlns:cx6="http://schemas.microsoft.com/office/drawing/2016/5/12/chartex" xmlns:cx7="http://schemas.microsoft.com/office/drawing/2016/5/13/chartex" xmlns:cx8="http://schemas.microsoft.com/office/drawing/2016/5/14/chartex" xmlns:mc="http://schemas.openxmlformats.org/markup-compatibility/2006" xmlns:aink="http://schemas.microsoft.com/office/drawing/2016/ink" xmlns:am3d="http://schemas.microsoft.com/office/drawing/2017/model3d" xmlns:o="urn:schemas-microsoft-com:office:office" xmlns:r="http://schemas.openxmlformats.org/officeDocument/2006/relationships" xmlns:m="http://schemas.openxmlformats.org/officeDocument/2006/math" xmlns:v="urn:schemas-microsoft-com:vml" xmlns:wp14="http://schemas.microsoft.com/office/word/2010/wordprocessingDrawing" xmlns:wp="http://schemas.openxmlformats.org/drawingml/2006/wordprocessingDrawing" xmlns:w10="urn:schemas-microsoft-com:office:word" xmlns:w="http://schemas.openxmlformats.org/wordprocessingml/2006/main" xmlns:w14="http://schemas.microsoft.com/office/word/2010/wordml" xmlns:w15="http://schemas.microsoft.com/office/word/2012/wordml" xmlns:w16cid="http://schemas.microsoft.com/office/word/2016/wordml/cid" xmlns:w16se="http://schemas.microsoft.com/office/word/2015/wordml/symex" xmlns:wpg="http://schemas.microsoft.com/office/word/2010/wordprocessingGroup" xmlns:wpi="http://schemas.microsoft.com/office/word/2010/wordprocessingInk" xmlns:wne="http://schemas.microsoft.com/office/word/2006/wordml" xmlns:wps="http://schemas.microsoft.com/office/word/2010/wordprocessingShape" mc:Ignorable="w14 w15 w16se w16cid wp14">
   <w:body>
     <w:p>
       <w:pPr>
@@ -37,7 +37,7 @@
     </w:p>
     <w:p>
       <w:pPr>
-        <w:pStyle w:val="ListParagraph"/>
+        <w:pStyle w:val="Odlomakpopisa"/>
         <w:numPr>
           <w:ilvl w:val="0"/>
           <w:numId w:val="1"/>
@@ -49,7 +49,7 @@
     </w:p>
     <w:p>
       <w:pPr>
-        <w:pStyle w:val="ListParagraph"/>
+        <w:pStyle w:val="Odlomakpopisa"/>
         <w:numPr>
           <w:ilvl w:val="0"/>
           <w:numId w:val="1"/>
@@ -64,7 +64,7 @@
     </w:p>
     <w:p>
       <w:pPr>
-        <w:pStyle w:val="ListParagraph"/>
+        <w:pStyle w:val="Odlomakpopisa"/>
         <w:numPr>
           <w:ilvl w:val="0"/>
           <w:numId w:val="1"/>
@@ -76,7 +76,7 @@
     </w:p>
     <w:p>
       <w:pPr>
-        <w:pStyle w:val="ListParagraph"/>
+        <w:pStyle w:val="Odlomakpopisa"/>
         <w:numPr>
           <w:ilvl w:val="0"/>
           <w:numId w:val="1"/>
@@ -88,7 +88,7 @@
     </w:p>
     <w:p>
       <w:pPr>
-        <w:pStyle w:val="ListParagraph"/>
+        <w:pStyle w:val="Odlomakpopisa"/>
         <w:numPr>
           <w:ilvl w:val="0"/>
           <w:numId w:val="1"/>
@@ -100,31 +100,25 @@
     </w:p>
     <w:p>
       <w:pPr>
-        <w:pStyle w:val="ListParagraph"/>
+        <w:pStyle w:val="Odlomakpopisa"/>
         <w:numPr>
           <w:ilvl w:val="0"/>
           <w:numId w:val="1"/>
         </w:numPr>
       </w:pPr>
       <w:r>
-        <w:t>Pregled vremenske prognoze ?</w:t>
-      </w:r>
-    </w:p>
-    <w:p>
-      <w:pPr>
-        <w:pStyle w:val="ListParagraph"/>
-        <w:numPr>
-          <w:ilvl w:val="0"/>
-          <w:numId w:val="1"/>
-        </w:numPr>
-      </w:pPr>
-      <w:r>
-        <w:t>Pregled vijesti New York Times ?</w:t>
-      </w:r>
-    </w:p>
-    <w:p>
-      <w:pPr>
-        <w:pStyle w:val="ListParagraph"/>
+        <w:t xml:space="preserve">Pregled </w:t>
+      </w:r>
+      <w:r>
+        <w:t>članaka na zadanu temu</w:t>
+      </w:r>
+      <w:r>
+        <w:t xml:space="preserve"> </w:t>
+      </w:r>
+    </w:p>
+    <w:p>
+      <w:pPr>
+        <w:pStyle w:val="Odlomakpopisa"/>
         <w:numPr>
           <w:ilvl w:val="0"/>
           <w:numId w:val="1"/>
@@ -154,7 +148,7 @@
     </w:p>
     <w:tbl>
       <w:tblPr>
-        <w:tblStyle w:val="TableGrid"/>
+        <w:tblStyle w:val="Reetkatablice"/>
         <w:tblW w:w="0" w:type="auto"/>
         <w:tblLook w:val="04A0" w:firstRow="1" w:lastRow="0" w:firstColumn="1" w:lastColumn="0" w:noHBand="0" w:noVBand="1"/>
       </w:tblPr>
@@ -234,16 +228,27 @@
             <w:tcW w:w="4675" w:type="dxa"/>
           </w:tcPr>
           <w:p>
-            <w:r>
-              <w:t>DODATI OSTALE!!!</w:t>
-            </w:r>
+            <w:hyperlink r:id="rId5" w:history="1">
+              <w:r>
+                <w:rPr>
+                  <w:rStyle w:val="Hiperveza"/>
+                  <w:color w:val="auto"/>
+                  <w:u w:val="none"/>
+                </w:rPr>
+                <w:t>www.last.fm.com</w:t>
+              </w:r>
+            </w:hyperlink>
           </w:p>
         </w:tc>
         <w:tc>
           <w:tcPr>
             <w:tcW w:w="4675" w:type="dxa"/>
           </w:tcPr>
-          <w:p/>
+          <w:p>
+            <w:r>
+              <w:t>Dohvaćanje pjesama i podataka o njima, te dohvaćanje sličnih pjesama na temelju jedne</w:t>
+            </w:r>
+          </w:p>
         </w:tc>
       </w:tr>
       <w:tr>
@@ -251,13 +256,39 @@
           <w:tcPr>
             <w:tcW w:w="4675" w:type="dxa"/>
           </w:tcPr>
-          <w:p/>
+          <w:p>
+            <w:pPr>
+              <w:shd w:val="clear" w:color="auto" w:fill="FFFFFF"/>
+              <w:spacing w:before="60" w:after="100" w:afterAutospacing="1"/>
+              <w:rPr>
+                <w:rFonts w:ascii="Segoe UI" w:hAnsi="Segoe UI" w:cs="Segoe UI"/>
+                <w:color w:val="24292E"/>
+              </w:rPr>
+            </w:pPr>
+            <w:hyperlink r:id="rId6" w:history="1">
+              <w:r>
+                <w:rPr>
+                  <w:rStyle w:val="Hiperveza"/>
+                  <w:rFonts w:ascii="Segoe UI" w:hAnsi="Segoe UI" w:cs="Segoe UI"/>
+                  <w:color w:val="auto"/>
+                  <w:u w:val="none"/>
+                </w:rPr>
+                <w:t>www.galiboo.com</w:t>
+              </w:r>
+            </w:hyperlink>
+          </w:p>
         </w:tc>
         <w:tc>
           <w:tcPr>
             <w:tcW w:w="4675" w:type="dxa"/>
           </w:tcPr>
-          <w:p/>
+          <w:p>
+            <w:r>
+              <w:t>Dohvaćanje pjesama na temelju upita</w:t>
+            </w:r>
+            <w:bookmarkStart w:id="0" w:name="_GoBack"/>
+            <w:bookmarkEnd w:id="0"/>
+          </w:p>
         </w:tc>
       </w:tr>
       <w:tr>
@@ -265,13 +296,48 @@
           <w:tcPr>
             <w:tcW w:w="4675" w:type="dxa"/>
           </w:tcPr>
-          <w:p/>
+          <w:p>
+            <w:pPr>
+              <w:shd w:val="clear" w:color="auto" w:fill="FFFFFF"/>
+              <w:spacing w:before="60" w:after="100" w:afterAutospacing="1"/>
+              <w:rPr>
+                <w:rFonts w:ascii="Segoe UI" w:hAnsi="Segoe UI" w:cs="Segoe UI"/>
+                <w:color w:val="24292E"/>
+              </w:rPr>
+            </w:pPr>
+            <w:hyperlink r:id="rId7" w:history="1">
+              <w:r>
+                <w:rPr>
+                  <w:rStyle w:val="Hiperveza"/>
+                  <w:rFonts w:ascii="Segoe UI" w:hAnsi="Segoe UI" w:cs="Segoe UI"/>
+                </w:rPr>
+                <w:t>w</w:t>
+              </w:r>
+              <w:r>
+                <w:rPr>
+                  <w:rStyle w:val="Hiperveza"/>
+                </w:rPr>
+                <w:t>ww.</w:t>
+              </w:r>
+              <w:r>
+                <w:rPr>
+                  <w:rStyle w:val="Hiperveza"/>
+                  <w:rFonts w:ascii="Segoe UI" w:hAnsi="Segoe UI" w:cs="Segoe UI"/>
+                </w:rPr>
+                <w:t>newsapi.org/</w:t>
+              </w:r>
+            </w:hyperlink>
+          </w:p>
         </w:tc>
         <w:tc>
           <w:tcPr>
             <w:tcW w:w="4675" w:type="dxa"/>
           </w:tcPr>
-          <w:p/>
+          <w:p>
+            <w:r>
+              <w:t>Dohvaćanje vijesti određene teme (npr. rock)</w:t>
+            </w:r>
+          </w:p>
         </w:tc>
       </w:tr>
     </w:tbl>
@@ -303,10 +369,7 @@
         <w:t>Korisnik može izgraditi svoju kolekciju filmova i pjesama te za svaku stavku u kolekciji dati komentar i ocjenu. Prema tim podacima korisnik može dobiti i preporuku na temelju neke stavke u kolekciji ili ako je registriran preko Facebook-a može dobiti i preporuku filma ili pjesme na temelju kolekciji njegovih prijatelja koji također koriste aplikaciju.</w:t>
       </w:r>
     </w:p>
-    <w:p>
-      <w:bookmarkStart w:id="0" w:name="_GoBack"/>
-      <w:bookmarkEnd w:id="0"/>
-    </w:p>
+    <w:p/>
     <w:p/>
     <w:p/>
     <w:p/>
@@ -345,7 +408,7 @@
     </w:p>
     <w:p>
       <w:pPr>
-        <w:pStyle w:val="ListParagraph"/>
+        <w:pStyle w:val="Odlomakpopisa"/>
         <w:numPr>
           <w:ilvl w:val="0"/>
           <w:numId w:val="1"/>
@@ -357,7 +420,7 @@
     </w:p>
     <w:p>
       <w:pPr>
-        <w:pStyle w:val="ListParagraph"/>
+        <w:pStyle w:val="Odlomakpopisa"/>
         <w:numPr>
           <w:ilvl w:val="0"/>
           <w:numId w:val="1"/>
@@ -374,7 +437,7 @@
     </w:p>
     <w:p>
       <w:pPr>
-        <w:pStyle w:val="ListParagraph"/>
+        <w:pStyle w:val="Odlomakpopisa"/>
         <w:numPr>
           <w:ilvl w:val="0"/>
           <w:numId w:val="1"/>
@@ -386,7 +449,7 @@
     </w:p>
     <w:p>
       <w:pPr>
-        <w:pStyle w:val="ListParagraph"/>
+        <w:pStyle w:val="Odlomakpopisa"/>
         <w:numPr>
           <w:ilvl w:val="0"/>
           <w:numId w:val="1"/>
@@ -398,7 +461,7 @@
     </w:p>
     <w:p>
       <w:pPr>
-        <w:pStyle w:val="ListParagraph"/>
+        <w:pStyle w:val="Odlomakpopisa"/>
         <w:numPr>
           <w:ilvl w:val="0"/>
           <w:numId w:val="1"/>
@@ -415,7 +478,7 @@
     </w:p>
     <w:p>
       <w:pPr>
-        <w:pStyle w:val="ListParagraph"/>
+        <w:pStyle w:val="Odlomakpopisa"/>
         <w:numPr>
           <w:ilvl w:val="0"/>
           <w:numId w:val="1"/>
@@ -427,7 +490,7 @@
     </w:p>
     <w:p>
       <w:pPr>
-        <w:pStyle w:val="ListParagraph"/>
+        <w:pStyle w:val="Odlomakpopisa"/>
         <w:numPr>
           <w:ilvl w:val="0"/>
           <w:numId w:val="1"/>
@@ -1143,13 +1206,7 @@
     </w:tbl>
     <w:p>
       <w:r>
-        <w:t xml:space="preserve">Sadrži podatke za koje smatramo da su najbitnije informacije za pojedini </w:t>
-      </w:r>
-      <w:r>
-        <w:t>korisnika</w:t>
-      </w:r>
-      <w:r>
-        <w:t>.</w:t>
+        <w:t>Sadrži podatke za koje smatramo da su najbitnije informacije za pojedini korisnika.</w:t>
       </w:r>
       <w:r>
         <w:br/>
@@ -2282,52 +2339,11 @@
           <w:szCs w:val="36"/>
         </w:rPr>
       </w:pPr>
-    </w:p>
-    <w:p>
-      <w:pPr>
+      <w:r>
         <w:rPr>
           <w:sz w:val="36"/>
           <w:szCs w:val="36"/>
         </w:rPr>
-      </w:pPr>
-    </w:p>
-    <w:p>
-      <w:pPr>
-        <w:rPr>
-          <w:sz w:val="36"/>
-          <w:szCs w:val="36"/>
-        </w:rPr>
-      </w:pPr>
-    </w:p>
-    <w:p>
-      <w:pPr>
-        <w:rPr>
-          <w:sz w:val="36"/>
-          <w:szCs w:val="36"/>
-        </w:rPr>
-      </w:pPr>
-    </w:p>
-    <w:p>
-      <w:pPr>
-        <w:rPr>
-          <w:sz w:val="36"/>
-          <w:szCs w:val="36"/>
-        </w:rPr>
-      </w:pPr>
-    </w:p>
-    <w:p>
-      <w:pPr>
-        <w:rPr>
-          <w:sz w:val="36"/>
-          <w:szCs w:val="36"/>
-        </w:rPr>
-      </w:pPr>
-      <w:r>
-        <w:rPr>
-          <w:sz w:val="36"/>
-          <w:szCs w:val="36"/>
-        </w:rPr>
-        <w:lastRenderedPageBreak/>
         <w:t>MovieCollection</w:t>
       </w:r>
     </w:p>
@@ -2667,6 +2683,768 @@
       </w:tr>
     </w:tbl>
     <w:p>
+      <w:pPr>
+        <w:rPr>
+          <w:sz w:val="36"/>
+          <w:szCs w:val="36"/>
+        </w:rPr>
+      </w:pPr>
+      <w:proofErr w:type="spellStart"/>
+      <w:r>
+        <w:rPr>
+          <w:sz w:val="36"/>
+          <w:szCs w:val="36"/>
+        </w:rPr>
+        <w:lastRenderedPageBreak/>
+        <w:t>Track</w:t>
+      </w:r>
+      <w:proofErr w:type="spellEnd"/>
+    </w:p>
+    <w:tbl>
+      <w:tblPr>
+        <w:tblStyle w:val="Obinatablica51"/>
+        <w:tblW w:w="0" w:type="auto"/>
+        <w:tblLook w:val="04A0" w:firstRow="1" w:lastRow="0" w:firstColumn="1" w:lastColumn="0" w:noHBand="0" w:noVBand="1"/>
+      </w:tblPr>
+      <w:tblGrid>
+        <w:gridCol w:w="2871"/>
+        <w:gridCol w:w="2834"/>
+      </w:tblGrid>
+      <w:tr>
+        <w:trPr>
+          <w:cnfStyle w:val="100000000000" w:firstRow="1" w:lastRow="0" w:firstColumn="0" w:lastColumn="0" w:oddVBand="0" w:evenVBand="0" w:oddHBand="0" w:evenHBand="0" w:firstRowFirstColumn="0" w:firstRowLastColumn="0" w:lastRowFirstColumn="0" w:lastRowLastColumn="0"/>
+        </w:trPr>
+        <w:tc>
+          <w:tcPr>
+            <w:cnfStyle w:val="001000000100" w:firstRow="0" w:lastRow="0" w:firstColumn="1" w:lastColumn="0" w:oddVBand="0" w:evenVBand="0" w:oddHBand="0" w:evenHBand="0" w:firstRowFirstColumn="1" w:firstRowLastColumn="0" w:lastRowFirstColumn="0" w:lastRowLastColumn="0"/>
+            <w:tcW w:w="2871" w:type="dxa"/>
+          </w:tcPr>
+          <w:p>
+            <w:pPr>
+              <w:spacing w:line="360" w:lineRule="auto"/>
+              <w:jc w:val="center"/>
+              <w:rPr>
+                <w:rFonts w:asciiTheme="minorHAnsi" w:hAnsiTheme="minorHAnsi" w:cstheme="minorHAnsi"/>
+                <w:sz w:val="24"/>
+                <w:szCs w:val="24"/>
+              </w:rPr>
+            </w:pPr>
+            <w:r>
+              <w:rPr>
+                <w:rFonts w:asciiTheme="minorHAnsi" w:hAnsiTheme="minorHAnsi" w:cstheme="minorHAnsi"/>
+                <w:sz w:val="24"/>
+                <w:szCs w:val="24"/>
+              </w:rPr>
+              <w:t>Ime</w:t>
+            </w:r>
+          </w:p>
+        </w:tc>
+        <w:tc>
+          <w:tcPr>
+            <w:tcW w:w="2834" w:type="dxa"/>
+          </w:tcPr>
+          <w:p>
+            <w:pPr>
+              <w:spacing w:line="360" w:lineRule="auto"/>
+              <w:jc w:val="center"/>
+              <w:cnfStyle w:val="100000000000" w:firstRow="1" w:lastRow="0" w:firstColumn="0" w:lastColumn="0" w:oddVBand="0" w:evenVBand="0" w:oddHBand="0" w:evenHBand="0" w:firstRowFirstColumn="0" w:firstRowLastColumn="0" w:lastRowFirstColumn="0" w:lastRowLastColumn="0"/>
+              <w:rPr>
+                <w:rFonts w:asciiTheme="minorHAnsi" w:hAnsiTheme="minorHAnsi" w:cstheme="minorHAnsi"/>
+                <w:sz w:val="24"/>
+                <w:szCs w:val="24"/>
+              </w:rPr>
+            </w:pPr>
+            <w:r>
+              <w:rPr>
+                <w:rFonts w:asciiTheme="minorHAnsi" w:hAnsiTheme="minorHAnsi" w:cstheme="minorHAnsi"/>
+                <w:sz w:val="24"/>
+                <w:szCs w:val="24"/>
+              </w:rPr>
+              <w:t>Tip</w:t>
+            </w:r>
+          </w:p>
+        </w:tc>
+      </w:tr>
+      <w:tr>
+        <w:trPr>
+          <w:cnfStyle w:val="000000100000" w:firstRow="0" w:lastRow="0" w:firstColumn="0" w:lastColumn="0" w:oddVBand="0" w:evenVBand="0" w:oddHBand="1" w:evenHBand="0" w:firstRowFirstColumn="0" w:firstRowLastColumn="0" w:lastRowFirstColumn="0" w:lastRowLastColumn="0"/>
+        </w:trPr>
+        <w:tc>
+          <w:tcPr>
+            <w:cnfStyle w:val="001000000000" w:firstRow="0" w:lastRow="0" w:firstColumn="1" w:lastColumn="0" w:oddVBand="0" w:evenVBand="0" w:oddHBand="0" w:evenHBand="0" w:firstRowFirstColumn="0" w:firstRowLastColumn="0" w:lastRowFirstColumn="0" w:lastRowLastColumn="0"/>
+            <w:tcW w:w="2871" w:type="dxa"/>
+          </w:tcPr>
+          <w:p>
+            <w:pPr>
+              <w:spacing w:line="360" w:lineRule="auto"/>
+              <w:jc w:val="center"/>
+              <w:rPr>
+                <w:rFonts w:asciiTheme="minorHAnsi" w:hAnsiTheme="minorHAnsi" w:cstheme="minorHAnsi"/>
+                <w:sz w:val="24"/>
+                <w:szCs w:val="24"/>
+              </w:rPr>
+            </w:pPr>
+            <w:proofErr w:type="spellStart"/>
+            <w:r>
+              <w:rPr>
+                <w:rFonts w:asciiTheme="minorHAnsi" w:hAnsiTheme="minorHAnsi" w:cstheme="minorHAnsi"/>
+                <w:sz w:val="24"/>
+                <w:szCs w:val="24"/>
+              </w:rPr>
+              <w:t>Id</w:t>
+            </w:r>
+            <w:proofErr w:type="spellEnd"/>
+          </w:p>
+        </w:tc>
+        <w:tc>
+          <w:tcPr>
+            <w:tcW w:w="2834" w:type="dxa"/>
+          </w:tcPr>
+          <w:p>
+            <w:pPr>
+              <w:spacing w:line="360" w:lineRule="auto"/>
+              <w:jc w:val="center"/>
+              <w:cnfStyle w:val="000000100000" w:firstRow="0" w:lastRow="0" w:firstColumn="0" w:lastColumn="0" w:oddVBand="0" w:evenVBand="0" w:oddHBand="1" w:evenHBand="0" w:firstRowFirstColumn="0" w:firstRowLastColumn="0" w:lastRowFirstColumn="0" w:lastRowLastColumn="0"/>
+              <w:rPr>
+                <w:rFonts w:cstheme="minorHAnsi"/>
+                <w:sz w:val="24"/>
+                <w:szCs w:val="24"/>
+              </w:rPr>
+            </w:pPr>
+            <w:proofErr w:type="spellStart"/>
+            <w:r>
+              <w:rPr>
+                <w:rFonts w:cstheme="minorHAnsi"/>
+                <w:sz w:val="24"/>
+                <w:szCs w:val="24"/>
+              </w:rPr>
+              <w:t>ObjectId</w:t>
+            </w:r>
+            <w:proofErr w:type="spellEnd"/>
+          </w:p>
+        </w:tc>
+      </w:tr>
+      <w:tr>
+        <w:tc>
+          <w:tcPr>
+            <w:cnfStyle w:val="001000000000" w:firstRow="0" w:lastRow="0" w:firstColumn="1" w:lastColumn="0" w:oddVBand="0" w:evenVBand="0" w:oddHBand="0" w:evenHBand="0" w:firstRowFirstColumn="0" w:firstRowLastColumn="0" w:lastRowFirstColumn="0" w:lastRowLastColumn="0"/>
+            <w:tcW w:w="2871" w:type="dxa"/>
+          </w:tcPr>
+          <w:p>
+            <w:pPr>
+              <w:spacing w:line="360" w:lineRule="auto"/>
+              <w:jc w:val="center"/>
+              <w:rPr>
+                <w:rFonts w:asciiTheme="minorHAnsi" w:hAnsiTheme="minorHAnsi" w:cstheme="minorHAnsi"/>
+                <w:sz w:val="24"/>
+                <w:szCs w:val="24"/>
+              </w:rPr>
+            </w:pPr>
+            <w:r>
+              <w:rPr>
+                <w:rFonts w:asciiTheme="minorHAnsi" w:hAnsiTheme="minorHAnsi" w:cstheme="minorHAnsi"/>
+                <w:sz w:val="24"/>
+                <w:szCs w:val="24"/>
+              </w:rPr>
+              <w:t>Title</w:t>
+            </w:r>
+          </w:p>
+        </w:tc>
+        <w:tc>
+          <w:tcPr>
+            <w:tcW w:w="2834" w:type="dxa"/>
+          </w:tcPr>
+          <w:p>
+            <w:pPr>
+              <w:spacing w:line="360" w:lineRule="auto"/>
+              <w:jc w:val="center"/>
+              <w:cnfStyle w:val="000000000000" w:firstRow="0" w:lastRow="0" w:firstColumn="0" w:lastColumn="0" w:oddVBand="0" w:evenVBand="0" w:oddHBand="0" w:evenHBand="0" w:firstRowFirstColumn="0" w:firstRowLastColumn="0" w:lastRowFirstColumn="0" w:lastRowLastColumn="0"/>
+              <w:rPr>
+                <w:rFonts w:cstheme="minorHAnsi"/>
+                <w:sz w:val="24"/>
+                <w:szCs w:val="24"/>
+              </w:rPr>
+            </w:pPr>
+            <w:proofErr w:type="spellStart"/>
+            <w:r>
+              <w:rPr>
+                <w:rFonts w:cstheme="minorHAnsi"/>
+                <w:sz w:val="24"/>
+                <w:szCs w:val="24"/>
+              </w:rPr>
+              <w:t>string</w:t>
+            </w:r>
+            <w:proofErr w:type="spellEnd"/>
+          </w:p>
+        </w:tc>
+      </w:tr>
+      <w:tr>
+        <w:trPr>
+          <w:cnfStyle w:val="000000100000" w:firstRow="0" w:lastRow="0" w:firstColumn="0" w:lastColumn="0" w:oddVBand="0" w:evenVBand="0" w:oddHBand="1" w:evenHBand="0" w:firstRowFirstColumn="0" w:firstRowLastColumn="0" w:lastRowFirstColumn="0" w:lastRowLastColumn="0"/>
+        </w:trPr>
+        <w:tc>
+          <w:tcPr>
+            <w:cnfStyle w:val="001000000000" w:firstRow="0" w:lastRow="0" w:firstColumn="1" w:lastColumn="0" w:oddVBand="0" w:evenVBand="0" w:oddHBand="0" w:evenHBand="0" w:firstRowFirstColumn="0" w:firstRowLastColumn="0" w:lastRowFirstColumn="0" w:lastRowLastColumn="0"/>
+            <w:tcW w:w="2871" w:type="dxa"/>
+          </w:tcPr>
+          <w:p>
+            <w:pPr>
+              <w:spacing w:line="360" w:lineRule="auto"/>
+              <w:jc w:val="center"/>
+              <w:rPr>
+                <w:rFonts w:asciiTheme="minorHAnsi" w:hAnsiTheme="minorHAnsi" w:cstheme="minorHAnsi"/>
+                <w:sz w:val="24"/>
+                <w:szCs w:val="24"/>
+              </w:rPr>
+            </w:pPr>
+            <w:r>
+              <w:rPr>
+                <w:rFonts w:asciiTheme="minorHAnsi" w:hAnsiTheme="minorHAnsi" w:cstheme="minorHAnsi"/>
+                <w:sz w:val="24"/>
+                <w:szCs w:val="24"/>
+              </w:rPr>
+              <w:t>Artist</w:t>
+            </w:r>
+          </w:p>
+        </w:tc>
+        <w:tc>
+          <w:tcPr>
+            <w:tcW w:w="2834" w:type="dxa"/>
+          </w:tcPr>
+          <w:p>
+            <w:pPr>
+              <w:spacing w:line="360" w:lineRule="auto"/>
+              <w:jc w:val="center"/>
+              <w:cnfStyle w:val="000000100000" w:firstRow="0" w:lastRow="0" w:firstColumn="0" w:lastColumn="0" w:oddVBand="0" w:evenVBand="0" w:oddHBand="1" w:evenHBand="0" w:firstRowFirstColumn="0" w:firstRowLastColumn="0" w:lastRowFirstColumn="0" w:lastRowLastColumn="0"/>
+              <w:rPr>
+                <w:rFonts w:cstheme="minorHAnsi"/>
+                <w:sz w:val="24"/>
+                <w:szCs w:val="24"/>
+              </w:rPr>
+            </w:pPr>
+            <w:proofErr w:type="spellStart"/>
+            <w:r>
+              <w:rPr>
+                <w:rFonts w:cstheme="minorHAnsi"/>
+                <w:sz w:val="24"/>
+                <w:szCs w:val="24"/>
+              </w:rPr>
+              <w:t>string</w:t>
+            </w:r>
+            <w:proofErr w:type="spellEnd"/>
+          </w:p>
+        </w:tc>
+      </w:tr>
+      <w:tr>
+        <w:tc>
+          <w:tcPr>
+            <w:cnfStyle w:val="001000000000" w:firstRow="0" w:lastRow="0" w:firstColumn="1" w:lastColumn="0" w:oddVBand="0" w:evenVBand="0" w:oddHBand="0" w:evenHBand="0" w:firstRowFirstColumn="0" w:firstRowLastColumn="0" w:lastRowFirstColumn="0" w:lastRowLastColumn="0"/>
+            <w:tcW w:w="2871" w:type="dxa"/>
+          </w:tcPr>
+          <w:p>
+            <w:pPr>
+              <w:spacing w:line="360" w:lineRule="auto"/>
+              <w:jc w:val="center"/>
+              <w:rPr>
+                <w:rFonts w:asciiTheme="minorHAnsi" w:hAnsiTheme="minorHAnsi" w:cstheme="minorHAnsi"/>
+                <w:sz w:val="24"/>
+                <w:szCs w:val="24"/>
+              </w:rPr>
+            </w:pPr>
+            <w:r>
+              <w:rPr>
+                <w:rFonts w:asciiTheme="minorHAnsi" w:hAnsiTheme="minorHAnsi" w:cstheme="minorHAnsi"/>
+                <w:sz w:val="24"/>
+                <w:szCs w:val="24"/>
+              </w:rPr>
+              <w:t>Album</w:t>
+            </w:r>
+          </w:p>
+        </w:tc>
+        <w:tc>
+          <w:tcPr>
+            <w:tcW w:w="2834" w:type="dxa"/>
+          </w:tcPr>
+          <w:p>
+            <w:pPr>
+              <w:spacing w:line="360" w:lineRule="auto"/>
+              <w:jc w:val="center"/>
+              <w:cnfStyle w:val="000000000000" w:firstRow="0" w:lastRow="0" w:firstColumn="0" w:lastColumn="0" w:oddVBand="0" w:evenVBand="0" w:oddHBand="0" w:evenHBand="0" w:firstRowFirstColumn="0" w:firstRowLastColumn="0" w:lastRowFirstColumn="0" w:lastRowLastColumn="0"/>
+              <w:rPr>
+                <w:rFonts w:cstheme="minorHAnsi"/>
+                <w:sz w:val="24"/>
+                <w:szCs w:val="24"/>
+              </w:rPr>
+            </w:pPr>
+            <w:proofErr w:type="spellStart"/>
+            <w:r>
+              <w:rPr>
+                <w:rFonts w:cstheme="minorHAnsi"/>
+                <w:sz w:val="24"/>
+                <w:szCs w:val="24"/>
+              </w:rPr>
+              <w:t>string</w:t>
+            </w:r>
+            <w:proofErr w:type="spellEnd"/>
+          </w:p>
+        </w:tc>
+      </w:tr>
+      <w:tr>
+        <w:trPr>
+          <w:cnfStyle w:val="000000100000" w:firstRow="0" w:lastRow="0" w:firstColumn="0" w:lastColumn="0" w:oddVBand="0" w:evenVBand="0" w:oddHBand="1" w:evenHBand="0" w:firstRowFirstColumn="0" w:firstRowLastColumn="0" w:lastRowFirstColumn="0" w:lastRowLastColumn="0"/>
+        </w:trPr>
+        <w:tc>
+          <w:tcPr>
+            <w:cnfStyle w:val="001000000000" w:firstRow="0" w:lastRow="0" w:firstColumn="1" w:lastColumn="0" w:oddVBand="0" w:evenVBand="0" w:oddHBand="0" w:evenHBand="0" w:firstRowFirstColumn="0" w:firstRowLastColumn="0" w:lastRowFirstColumn="0" w:lastRowLastColumn="0"/>
+            <w:tcW w:w="2871" w:type="dxa"/>
+          </w:tcPr>
+          <w:p>
+            <w:pPr>
+              <w:spacing w:line="360" w:lineRule="auto"/>
+              <w:jc w:val="center"/>
+              <w:rPr>
+                <w:rFonts w:asciiTheme="minorHAnsi" w:hAnsiTheme="minorHAnsi" w:cstheme="minorHAnsi"/>
+                <w:sz w:val="24"/>
+                <w:szCs w:val="24"/>
+              </w:rPr>
+            </w:pPr>
+            <w:proofErr w:type="spellStart"/>
+            <w:r>
+              <w:rPr>
+                <w:rFonts w:asciiTheme="minorHAnsi" w:hAnsiTheme="minorHAnsi" w:cstheme="minorHAnsi"/>
+                <w:sz w:val="24"/>
+                <w:szCs w:val="24"/>
+              </w:rPr>
+              <w:t>FmId</w:t>
+            </w:r>
+            <w:proofErr w:type="spellEnd"/>
+          </w:p>
+        </w:tc>
+        <w:tc>
+          <w:tcPr>
+            <w:tcW w:w="2834" w:type="dxa"/>
+          </w:tcPr>
+          <w:p>
+            <w:pPr>
+              <w:spacing w:line="360" w:lineRule="auto"/>
+              <w:jc w:val="center"/>
+              <w:cnfStyle w:val="000000100000" w:firstRow="0" w:lastRow="0" w:firstColumn="0" w:lastColumn="0" w:oddVBand="0" w:evenVBand="0" w:oddHBand="1" w:evenHBand="0" w:firstRowFirstColumn="0" w:firstRowLastColumn="0" w:lastRowFirstColumn="0" w:lastRowLastColumn="0"/>
+              <w:rPr>
+                <w:rFonts w:cstheme="minorHAnsi"/>
+                <w:sz w:val="24"/>
+                <w:szCs w:val="24"/>
+              </w:rPr>
+            </w:pPr>
+            <w:proofErr w:type="spellStart"/>
+            <w:r>
+              <w:rPr>
+                <w:rFonts w:cstheme="minorHAnsi"/>
+                <w:sz w:val="24"/>
+                <w:szCs w:val="24"/>
+              </w:rPr>
+              <w:t>S</w:t>
+            </w:r>
+            <w:r>
+              <w:rPr>
+                <w:rFonts w:cstheme="minorHAnsi"/>
+                <w:sz w:val="24"/>
+                <w:szCs w:val="24"/>
+              </w:rPr>
+              <w:t>tring</w:t>
+            </w:r>
+            <w:proofErr w:type="spellEnd"/>
+          </w:p>
+        </w:tc>
+      </w:tr>
+    </w:tbl>
+    <w:p/>
+    <w:p>
+      <w:pPr>
+        <w:rPr>
+          <w:sz w:val="36"/>
+          <w:szCs w:val="36"/>
+        </w:rPr>
+      </w:pPr>
+      <w:proofErr w:type="spellStart"/>
+      <w:r>
+        <w:rPr>
+          <w:sz w:val="36"/>
+          <w:szCs w:val="36"/>
+        </w:rPr>
+        <w:t>Track</w:t>
+      </w:r>
+      <w:r>
+        <w:rPr>
+          <w:sz w:val="36"/>
+          <w:szCs w:val="36"/>
+        </w:rPr>
+        <w:t>Collection</w:t>
+      </w:r>
+      <w:proofErr w:type="spellEnd"/>
+    </w:p>
+    <w:tbl>
+      <w:tblPr>
+        <w:tblStyle w:val="Obinatablica51"/>
+        <w:tblW w:w="0" w:type="auto"/>
+        <w:tblLook w:val="04A0" w:firstRow="1" w:lastRow="0" w:firstColumn="1" w:lastColumn="0" w:noHBand="0" w:noVBand="1"/>
+      </w:tblPr>
+      <w:tblGrid>
+        <w:gridCol w:w="2871"/>
+        <w:gridCol w:w="2834"/>
+      </w:tblGrid>
+      <w:tr>
+        <w:trPr>
+          <w:cnfStyle w:val="100000000000" w:firstRow="1" w:lastRow="0" w:firstColumn="0" w:lastColumn="0" w:oddVBand="0" w:evenVBand="0" w:oddHBand="0" w:evenHBand="0" w:firstRowFirstColumn="0" w:firstRowLastColumn="0" w:lastRowFirstColumn="0" w:lastRowLastColumn="0"/>
+        </w:trPr>
+        <w:tc>
+          <w:tcPr>
+            <w:cnfStyle w:val="001000000100" w:firstRow="0" w:lastRow="0" w:firstColumn="1" w:lastColumn="0" w:oddVBand="0" w:evenVBand="0" w:oddHBand="0" w:evenHBand="0" w:firstRowFirstColumn="1" w:firstRowLastColumn="0" w:lastRowFirstColumn="0" w:lastRowLastColumn="0"/>
+            <w:tcW w:w="2871" w:type="dxa"/>
+          </w:tcPr>
+          <w:p>
+            <w:pPr>
+              <w:spacing w:line="360" w:lineRule="auto"/>
+              <w:jc w:val="center"/>
+              <w:rPr>
+                <w:rFonts w:asciiTheme="minorHAnsi" w:hAnsiTheme="minorHAnsi" w:cstheme="minorHAnsi"/>
+                <w:sz w:val="24"/>
+                <w:szCs w:val="24"/>
+              </w:rPr>
+            </w:pPr>
+            <w:r>
+              <w:rPr>
+                <w:rFonts w:asciiTheme="minorHAnsi" w:hAnsiTheme="minorHAnsi" w:cstheme="minorHAnsi"/>
+                <w:sz w:val="24"/>
+                <w:szCs w:val="24"/>
+              </w:rPr>
+              <w:t>Ime</w:t>
+            </w:r>
+          </w:p>
+        </w:tc>
+        <w:tc>
+          <w:tcPr>
+            <w:tcW w:w="2834" w:type="dxa"/>
+          </w:tcPr>
+          <w:p>
+            <w:pPr>
+              <w:spacing w:line="360" w:lineRule="auto"/>
+              <w:jc w:val="center"/>
+              <w:cnfStyle w:val="100000000000" w:firstRow="1" w:lastRow="0" w:firstColumn="0" w:lastColumn="0" w:oddVBand="0" w:evenVBand="0" w:oddHBand="0" w:evenHBand="0" w:firstRowFirstColumn="0" w:firstRowLastColumn="0" w:lastRowFirstColumn="0" w:lastRowLastColumn="0"/>
+              <w:rPr>
+                <w:rFonts w:asciiTheme="minorHAnsi" w:hAnsiTheme="minorHAnsi" w:cstheme="minorHAnsi"/>
+                <w:sz w:val="24"/>
+                <w:szCs w:val="24"/>
+              </w:rPr>
+            </w:pPr>
+            <w:r>
+              <w:rPr>
+                <w:rFonts w:asciiTheme="minorHAnsi" w:hAnsiTheme="minorHAnsi" w:cstheme="minorHAnsi"/>
+                <w:sz w:val="24"/>
+                <w:szCs w:val="24"/>
+              </w:rPr>
+              <w:t>Tip</w:t>
+            </w:r>
+          </w:p>
+        </w:tc>
+      </w:tr>
+      <w:tr>
+        <w:trPr>
+          <w:cnfStyle w:val="000000100000" w:firstRow="0" w:lastRow="0" w:firstColumn="0" w:lastColumn="0" w:oddVBand="0" w:evenVBand="0" w:oddHBand="1" w:evenHBand="0" w:firstRowFirstColumn="0" w:firstRowLastColumn="0" w:lastRowFirstColumn="0" w:lastRowLastColumn="0"/>
+        </w:trPr>
+        <w:tc>
+          <w:tcPr>
+            <w:cnfStyle w:val="001000000000" w:firstRow="0" w:lastRow="0" w:firstColumn="1" w:lastColumn="0" w:oddVBand="0" w:evenVBand="0" w:oddHBand="0" w:evenHBand="0" w:firstRowFirstColumn="0" w:firstRowLastColumn="0" w:lastRowFirstColumn="0" w:lastRowLastColumn="0"/>
+            <w:tcW w:w="2871" w:type="dxa"/>
+          </w:tcPr>
+          <w:p>
+            <w:pPr>
+              <w:spacing w:line="360" w:lineRule="auto"/>
+              <w:jc w:val="center"/>
+              <w:rPr>
+                <w:rFonts w:asciiTheme="minorHAnsi" w:hAnsiTheme="minorHAnsi" w:cstheme="minorHAnsi"/>
+                <w:sz w:val="24"/>
+                <w:szCs w:val="24"/>
+              </w:rPr>
+            </w:pPr>
+            <w:proofErr w:type="spellStart"/>
+            <w:r>
+              <w:rPr>
+                <w:rFonts w:asciiTheme="minorHAnsi" w:hAnsiTheme="minorHAnsi" w:cstheme="minorHAnsi"/>
+                <w:sz w:val="24"/>
+                <w:szCs w:val="24"/>
+              </w:rPr>
+              <w:t>Id</w:t>
+            </w:r>
+            <w:proofErr w:type="spellEnd"/>
+          </w:p>
+        </w:tc>
+        <w:tc>
+          <w:tcPr>
+            <w:tcW w:w="2834" w:type="dxa"/>
+          </w:tcPr>
+          <w:p>
+            <w:pPr>
+              <w:spacing w:line="360" w:lineRule="auto"/>
+              <w:jc w:val="center"/>
+              <w:cnfStyle w:val="000000100000" w:firstRow="0" w:lastRow="0" w:firstColumn="0" w:lastColumn="0" w:oddVBand="0" w:evenVBand="0" w:oddHBand="1" w:evenHBand="0" w:firstRowFirstColumn="0" w:firstRowLastColumn="0" w:lastRowFirstColumn="0" w:lastRowLastColumn="0"/>
+              <w:rPr>
+                <w:rFonts w:cstheme="minorHAnsi"/>
+                <w:sz w:val="24"/>
+                <w:szCs w:val="24"/>
+              </w:rPr>
+            </w:pPr>
+            <w:proofErr w:type="spellStart"/>
+            <w:r>
+              <w:rPr>
+                <w:rFonts w:cstheme="minorHAnsi"/>
+                <w:sz w:val="24"/>
+                <w:szCs w:val="24"/>
+              </w:rPr>
+              <w:t>ObjectId</w:t>
+            </w:r>
+            <w:proofErr w:type="spellEnd"/>
+          </w:p>
+        </w:tc>
+      </w:tr>
+      <w:tr>
+        <w:tc>
+          <w:tcPr>
+            <w:cnfStyle w:val="001000000000" w:firstRow="0" w:lastRow="0" w:firstColumn="1" w:lastColumn="0" w:oddVBand="0" w:evenVBand="0" w:oddHBand="0" w:evenHBand="0" w:firstRowFirstColumn="0" w:firstRowLastColumn="0" w:lastRowFirstColumn="0" w:lastRowLastColumn="0"/>
+            <w:tcW w:w="2871" w:type="dxa"/>
+          </w:tcPr>
+          <w:p>
+            <w:pPr>
+              <w:spacing w:line="360" w:lineRule="auto"/>
+              <w:jc w:val="center"/>
+              <w:rPr>
+                <w:rFonts w:asciiTheme="minorHAnsi" w:hAnsiTheme="minorHAnsi" w:cstheme="minorHAnsi"/>
+                <w:sz w:val="24"/>
+                <w:szCs w:val="24"/>
+              </w:rPr>
+            </w:pPr>
+            <w:proofErr w:type="spellStart"/>
+            <w:r>
+              <w:rPr>
+                <w:rFonts w:asciiTheme="minorHAnsi" w:hAnsiTheme="minorHAnsi" w:cstheme="minorHAnsi"/>
+                <w:sz w:val="24"/>
+                <w:szCs w:val="24"/>
+              </w:rPr>
+              <w:t>T</w:t>
+            </w:r>
+            <w:r>
+              <w:rPr>
+                <w:rFonts w:asciiTheme="minorHAnsi" w:hAnsiTheme="minorHAnsi" w:cstheme="minorHAnsi"/>
+                <w:sz w:val="24"/>
+                <w:szCs w:val="24"/>
+              </w:rPr>
+              <w:t>rackId</w:t>
+            </w:r>
+            <w:proofErr w:type="spellEnd"/>
+          </w:p>
+        </w:tc>
+        <w:tc>
+          <w:tcPr>
+            <w:tcW w:w="2834" w:type="dxa"/>
+          </w:tcPr>
+          <w:p>
+            <w:pPr>
+              <w:spacing w:line="360" w:lineRule="auto"/>
+              <w:jc w:val="center"/>
+              <w:cnfStyle w:val="000000000000" w:firstRow="0" w:lastRow="0" w:firstColumn="0" w:lastColumn="0" w:oddVBand="0" w:evenVBand="0" w:oddHBand="0" w:evenHBand="0" w:firstRowFirstColumn="0" w:firstRowLastColumn="0" w:lastRowFirstColumn="0" w:lastRowLastColumn="0"/>
+              <w:rPr>
+                <w:rFonts w:cstheme="minorHAnsi"/>
+                <w:sz w:val="24"/>
+                <w:szCs w:val="24"/>
+              </w:rPr>
+            </w:pPr>
+            <w:proofErr w:type="spellStart"/>
+            <w:r>
+              <w:rPr>
+                <w:rFonts w:cstheme="minorHAnsi"/>
+                <w:sz w:val="24"/>
+                <w:szCs w:val="24"/>
+              </w:rPr>
+              <w:t>string</w:t>
+            </w:r>
+            <w:proofErr w:type="spellEnd"/>
+          </w:p>
+        </w:tc>
+      </w:tr>
+      <w:tr>
+        <w:trPr>
+          <w:cnfStyle w:val="000000100000" w:firstRow="0" w:lastRow="0" w:firstColumn="0" w:lastColumn="0" w:oddVBand="0" w:evenVBand="0" w:oddHBand="1" w:evenHBand="0" w:firstRowFirstColumn="0" w:firstRowLastColumn="0" w:lastRowFirstColumn="0" w:lastRowLastColumn="0"/>
+        </w:trPr>
+        <w:tc>
+          <w:tcPr>
+            <w:cnfStyle w:val="001000000000" w:firstRow="0" w:lastRow="0" w:firstColumn="1" w:lastColumn="0" w:oddVBand="0" w:evenVBand="0" w:oddHBand="0" w:evenHBand="0" w:firstRowFirstColumn="0" w:firstRowLastColumn="0" w:lastRowFirstColumn="0" w:lastRowLastColumn="0"/>
+            <w:tcW w:w="2871" w:type="dxa"/>
+          </w:tcPr>
+          <w:p>
+            <w:pPr>
+              <w:spacing w:line="360" w:lineRule="auto"/>
+              <w:jc w:val="center"/>
+              <w:rPr>
+                <w:rFonts w:asciiTheme="minorHAnsi" w:hAnsiTheme="minorHAnsi" w:cstheme="minorHAnsi"/>
+                <w:sz w:val="24"/>
+                <w:szCs w:val="24"/>
+              </w:rPr>
+            </w:pPr>
+            <w:proofErr w:type="spellStart"/>
+            <w:r>
+              <w:rPr>
+                <w:rFonts w:asciiTheme="minorHAnsi" w:hAnsiTheme="minorHAnsi" w:cstheme="minorHAnsi"/>
+                <w:sz w:val="24"/>
+                <w:szCs w:val="24"/>
+              </w:rPr>
+              <w:t>UserId</w:t>
+            </w:r>
+            <w:proofErr w:type="spellEnd"/>
+          </w:p>
+        </w:tc>
+        <w:tc>
+          <w:tcPr>
+            <w:tcW w:w="2834" w:type="dxa"/>
+          </w:tcPr>
+          <w:p>
+            <w:pPr>
+              <w:spacing w:line="360" w:lineRule="auto"/>
+              <w:jc w:val="center"/>
+              <w:cnfStyle w:val="000000100000" w:firstRow="0" w:lastRow="0" w:firstColumn="0" w:lastColumn="0" w:oddVBand="0" w:evenVBand="0" w:oddHBand="1" w:evenHBand="0" w:firstRowFirstColumn="0" w:firstRowLastColumn="0" w:lastRowFirstColumn="0" w:lastRowLastColumn="0"/>
+              <w:rPr>
+                <w:rFonts w:cstheme="minorHAnsi"/>
+                <w:sz w:val="24"/>
+                <w:szCs w:val="24"/>
+              </w:rPr>
+            </w:pPr>
+            <w:proofErr w:type="spellStart"/>
+            <w:r>
+              <w:rPr>
+                <w:rFonts w:cstheme="minorHAnsi"/>
+                <w:sz w:val="24"/>
+                <w:szCs w:val="24"/>
+              </w:rPr>
+              <w:t>ObjectId</w:t>
+            </w:r>
+            <w:proofErr w:type="spellEnd"/>
+          </w:p>
+        </w:tc>
+      </w:tr>
+      <w:tr>
+        <w:tc>
+          <w:tcPr>
+            <w:cnfStyle w:val="001000000000" w:firstRow="0" w:lastRow="0" w:firstColumn="1" w:lastColumn="0" w:oddVBand="0" w:evenVBand="0" w:oddHBand="0" w:evenHBand="0" w:firstRowFirstColumn="0" w:firstRowLastColumn="0" w:lastRowFirstColumn="0" w:lastRowLastColumn="0"/>
+            <w:tcW w:w="2871" w:type="dxa"/>
+          </w:tcPr>
+          <w:p>
+            <w:pPr>
+              <w:spacing w:line="360" w:lineRule="auto"/>
+              <w:jc w:val="center"/>
+              <w:rPr>
+                <w:rFonts w:asciiTheme="minorHAnsi" w:hAnsiTheme="minorHAnsi" w:cstheme="minorHAnsi"/>
+                <w:sz w:val="24"/>
+                <w:szCs w:val="24"/>
+              </w:rPr>
+            </w:pPr>
+            <w:r>
+              <w:rPr>
+                <w:rFonts w:asciiTheme="minorHAnsi" w:hAnsiTheme="minorHAnsi" w:cstheme="minorHAnsi"/>
+                <w:sz w:val="24"/>
+                <w:szCs w:val="24"/>
+              </w:rPr>
+              <w:t>Rating</w:t>
+            </w:r>
+          </w:p>
+        </w:tc>
+        <w:tc>
+          <w:tcPr>
+            <w:tcW w:w="2834" w:type="dxa"/>
+          </w:tcPr>
+          <w:p>
+            <w:pPr>
+              <w:spacing w:line="360" w:lineRule="auto"/>
+              <w:jc w:val="center"/>
+              <w:cnfStyle w:val="000000000000" w:firstRow="0" w:lastRow="0" w:firstColumn="0" w:lastColumn="0" w:oddVBand="0" w:evenVBand="0" w:oddHBand="0" w:evenHBand="0" w:firstRowFirstColumn="0" w:firstRowLastColumn="0" w:lastRowFirstColumn="0" w:lastRowLastColumn="0"/>
+              <w:rPr>
+                <w:rFonts w:cstheme="minorHAnsi"/>
+                <w:sz w:val="24"/>
+                <w:szCs w:val="24"/>
+              </w:rPr>
+            </w:pPr>
+            <w:proofErr w:type="spellStart"/>
+            <w:r>
+              <w:rPr>
+                <w:rFonts w:cstheme="minorHAnsi"/>
+                <w:sz w:val="24"/>
+                <w:szCs w:val="24"/>
+              </w:rPr>
+              <w:t>decimal</w:t>
+            </w:r>
+            <w:proofErr w:type="spellEnd"/>
+          </w:p>
+        </w:tc>
+      </w:tr>
+      <w:tr>
+        <w:trPr>
+          <w:cnfStyle w:val="000000100000" w:firstRow="0" w:lastRow="0" w:firstColumn="0" w:lastColumn="0" w:oddVBand="0" w:evenVBand="0" w:oddHBand="1" w:evenHBand="0" w:firstRowFirstColumn="0" w:firstRowLastColumn="0" w:lastRowFirstColumn="0" w:lastRowLastColumn="0"/>
+        </w:trPr>
+        <w:tc>
+          <w:tcPr>
+            <w:cnfStyle w:val="001000000000" w:firstRow="0" w:lastRow="0" w:firstColumn="1" w:lastColumn="0" w:oddVBand="0" w:evenVBand="0" w:oddHBand="0" w:evenHBand="0" w:firstRowFirstColumn="0" w:firstRowLastColumn="0" w:lastRowFirstColumn="0" w:lastRowLastColumn="0"/>
+            <w:tcW w:w="2871" w:type="dxa"/>
+          </w:tcPr>
+          <w:p>
+            <w:pPr>
+              <w:spacing w:line="360" w:lineRule="auto"/>
+              <w:jc w:val="center"/>
+              <w:rPr>
+                <w:rFonts w:asciiTheme="minorHAnsi" w:hAnsiTheme="minorHAnsi" w:cstheme="minorHAnsi"/>
+                <w:sz w:val="24"/>
+                <w:szCs w:val="24"/>
+              </w:rPr>
+            </w:pPr>
+            <w:proofErr w:type="spellStart"/>
+            <w:r>
+              <w:rPr>
+                <w:rFonts w:asciiTheme="minorHAnsi" w:hAnsiTheme="minorHAnsi" w:cstheme="minorHAnsi"/>
+                <w:sz w:val="24"/>
+                <w:szCs w:val="24"/>
+              </w:rPr>
+              <w:t>Comment</w:t>
+            </w:r>
+            <w:proofErr w:type="spellEnd"/>
+          </w:p>
+        </w:tc>
+        <w:tc>
+          <w:tcPr>
+            <w:tcW w:w="2834" w:type="dxa"/>
+          </w:tcPr>
+          <w:p>
+            <w:pPr>
+              <w:spacing w:line="360" w:lineRule="auto"/>
+              <w:jc w:val="center"/>
+              <w:cnfStyle w:val="000000100000" w:firstRow="0" w:lastRow="0" w:firstColumn="0" w:lastColumn="0" w:oddVBand="0" w:evenVBand="0" w:oddHBand="1" w:evenHBand="0" w:firstRowFirstColumn="0" w:firstRowLastColumn="0" w:lastRowFirstColumn="0" w:lastRowLastColumn="0"/>
+              <w:rPr>
+                <w:rFonts w:cstheme="minorHAnsi"/>
+                <w:sz w:val="24"/>
+                <w:szCs w:val="24"/>
+              </w:rPr>
+            </w:pPr>
+            <w:proofErr w:type="spellStart"/>
+            <w:r>
+              <w:rPr>
+                <w:rFonts w:cstheme="minorHAnsi"/>
+                <w:sz w:val="24"/>
+                <w:szCs w:val="24"/>
+              </w:rPr>
+              <w:t>string</w:t>
+            </w:r>
+            <w:proofErr w:type="spellEnd"/>
+          </w:p>
+        </w:tc>
+      </w:tr>
+    </w:tbl>
+    <w:p/>
+    <w:p>
       <w:r>
         <w:t>Sadrži sve ocjene i komentare za filmove te se iz toga mogu izvući i kolekcije pojedinih korisnika.</w:t>
       </w:r>
@@ -2722,7 +3500,7 @@
     </w:p>
     <w:p>
       <w:pPr>
-        <w:pStyle w:val="ListParagraph"/>
+        <w:pStyle w:val="Odlomakpopisa"/>
         <w:numPr>
           <w:ilvl w:val="0"/>
           <w:numId w:val="1"/>
@@ -2734,7 +3512,7 @@
     </w:p>
     <w:p>
       <w:pPr>
-        <w:pStyle w:val="ListParagraph"/>
+        <w:pStyle w:val="Odlomakpopisa"/>
         <w:numPr>
           <w:ilvl w:val="0"/>
           <w:numId w:val="1"/>
@@ -2746,7 +3524,7 @@
     </w:p>
     <w:p>
       <w:pPr>
-        <w:pStyle w:val="ListParagraph"/>
+        <w:pStyle w:val="Odlomakpopisa"/>
         <w:numPr>
           <w:ilvl w:val="0"/>
           <w:numId w:val="1"/>
@@ -2758,7 +3536,7 @@
     </w:p>
     <w:p>
       <w:pPr>
-        <w:pStyle w:val="ListParagraph"/>
+        <w:pStyle w:val="Odlomakpopisa"/>
         <w:numPr>
           <w:ilvl w:val="0"/>
           <w:numId w:val="1"/>
@@ -2770,7 +3548,7 @@
     </w:p>
     <w:p>
       <w:pPr>
-        <w:pStyle w:val="ListParagraph"/>
+        <w:pStyle w:val="Odlomakpopisa"/>
         <w:numPr>
           <w:ilvl w:val="0"/>
           <w:numId w:val="1"/>
@@ -2782,7 +3560,7 @@
     </w:p>
     <w:p>
       <w:pPr>
-        <w:pStyle w:val="ListParagraph"/>
+        <w:pStyle w:val="Odlomakpopisa"/>
         <w:numPr>
           <w:ilvl w:val="0"/>
           <w:numId w:val="1"/>
@@ -2794,19 +3572,20 @@
     </w:p>
     <w:p>
       <w:pPr>
-        <w:pStyle w:val="ListParagraph"/>
+        <w:pStyle w:val="Odlomakpopisa"/>
         <w:numPr>
           <w:ilvl w:val="0"/>
           <w:numId w:val="1"/>
         </w:numPr>
       </w:pPr>
       <w:r>
+        <w:lastRenderedPageBreak/>
         <w:t>Zatražiti preporuke filmova na temelju nekih od filmova iz svoje kolekcije</w:t>
       </w:r>
     </w:p>
     <w:p>
       <w:pPr>
-        <w:pStyle w:val="ListParagraph"/>
+        <w:pStyle w:val="Odlomakpopisa"/>
         <w:numPr>
           <w:ilvl w:val="0"/>
           <w:numId w:val="1"/>
@@ -2814,6 +3593,82 @@
       </w:pPr>
       <w:r>
         <w:t>Zatražiti preporuke filmova na temelju njegovih prijatelja na Facebook društvenoj mreži koji također koriste aplikaciju (ako je korisnik prijavljen putem Facebook-a)</w:t>
+      </w:r>
+    </w:p>
+    <w:p>
+      <w:pPr>
+        <w:pStyle w:val="Odlomakpopisa"/>
+        <w:numPr>
+          <w:ilvl w:val="0"/>
+          <w:numId w:val="1"/>
+        </w:numPr>
+      </w:pPr>
+      <w:r>
+        <w:t>Pretraživati pjesme na temelju imena</w:t>
+      </w:r>
+    </w:p>
+    <w:p>
+      <w:pPr>
+        <w:pStyle w:val="Odlomakpopisa"/>
+        <w:numPr>
+          <w:ilvl w:val="0"/>
+          <w:numId w:val="1"/>
+        </w:numPr>
+      </w:pPr>
+      <w:r>
+        <w:t>Zatražiti popis popularnih pjesama</w:t>
+      </w:r>
+    </w:p>
+    <w:p>
+      <w:pPr>
+        <w:pStyle w:val="Odlomakpopisa"/>
+        <w:numPr>
+          <w:ilvl w:val="0"/>
+          <w:numId w:val="1"/>
+        </w:numPr>
+      </w:pPr>
+      <w:r>
+        <w:t>Dodati pjesmu u svoju kolekciju zajedno sa ocjenom i komentarom</w:t>
+      </w:r>
+    </w:p>
+    <w:p>
+      <w:pPr>
+        <w:pStyle w:val="Odlomakpopisa"/>
+        <w:numPr>
+          <w:ilvl w:val="0"/>
+          <w:numId w:val="1"/>
+        </w:numPr>
+      </w:pPr>
+      <w:r>
+        <w:t>Pregledati komentare i ocjene svojih Facebook prijatelja koji koriste aplikaciju</w:t>
+      </w:r>
+    </w:p>
+    <w:p>
+      <w:pPr>
+        <w:pStyle w:val="Odlomakpopisa"/>
+        <w:numPr>
+          <w:ilvl w:val="0"/>
+          <w:numId w:val="1"/>
+        </w:numPr>
+      </w:pPr>
+      <w:r>
+        <w:t xml:space="preserve">Dohvatiti pjesme na temelju upita poput „piano, </w:t>
+      </w:r>
+      <w:proofErr w:type="spellStart"/>
+      <w:r>
+        <w:t>slow</w:t>
+      </w:r>
+      <w:proofErr w:type="spellEnd"/>
+      <w:r>
+        <w:t xml:space="preserve">“, „dance, </w:t>
+      </w:r>
+      <w:proofErr w:type="spellStart"/>
+      <w:r>
+        <w:t>happy</w:t>
+      </w:r>
+      <w:proofErr w:type="spellEnd"/>
+      <w:r>
+        <w:t>“, „sad“ i sl.</w:t>
       </w:r>
     </w:p>
     <w:p/>
@@ -2836,7 +3691,7 @@
     </w:p>
     <w:p>
       <w:pPr>
-        <w:pStyle w:val="ListParagraph"/>
+        <w:pStyle w:val="Odlomakpopisa"/>
         <w:numPr>
           <w:ilvl w:val="0"/>
           <w:numId w:val="1"/>
@@ -2848,7 +3703,7 @@
     </w:p>
     <w:p>
       <w:pPr>
-        <w:pStyle w:val="ListParagraph"/>
+        <w:pStyle w:val="Odlomakpopisa"/>
         <w:numPr>
           <w:ilvl w:val="0"/>
           <w:numId w:val="1"/>
@@ -2860,7 +3715,7 @@
     </w:p>
     <w:p>
       <w:pPr>
-        <w:pStyle w:val="ListParagraph"/>
+        <w:pStyle w:val="Odlomakpopisa"/>
         <w:numPr>
           <w:ilvl w:val="0"/>
           <w:numId w:val="1"/>
@@ -2872,7 +3727,7 @@
     </w:p>
     <w:p>
       <w:pPr>
-        <w:pStyle w:val="ListParagraph"/>
+        <w:pStyle w:val="Odlomakpopisa"/>
         <w:numPr>
           <w:ilvl w:val="0"/>
           <w:numId w:val="1"/>
@@ -2884,7 +3739,7 @@
     </w:p>
     <w:p>
       <w:pPr>
-        <w:pStyle w:val="ListParagraph"/>
+        <w:pStyle w:val="Odlomakpopisa"/>
         <w:numPr>
           <w:ilvl w:val="0"/>
           <w:numId w:val="1"/>
@@ -2896,7 +3751,36 @@
     </w:p>
     <w:p>
       <w:pPr>
-        <w:pStyle w:val="ListParagraph"/>
+        <w:pStyle w:val="Odlomakpopisa"/>
+        <w:numPr>
+          <w:ilvl w:val="0"/>
+          <w:numId w:val="1"/>
+        </w:numPr>
+      </w:pPr>
+      <w:proofErr w:type="spellStart"/>
+      <w:r>
+        <w:t>Lajkanje</w:t>
+      </w:r>
+      <w:proofErr w:type="spellEnd"/>
+      <w:r>
+        <w:t xml:space="preserve"> tuđih komentara i ocjena filmova i muzike</w:t>
+      </w:r>
+    </w:p>
+    <w:p>
+      <w:pPr>
+        <w:pStyle w:val="Odlomakpopisa"/>
+        <w:numPr>
+          <w:ilvl w:val="0"/>
+          <w:numId w:val="1"/>
+        </w:numPr>
+      </w:pPr>
+      <w:r>
+        <w:t>Dodati sve funkcionalnosti za knjige</w:t>
+      </w:r>
+    </w:p>
+    <w:p>
+      <w:pPr>
+        <w:pStyle w:val="Odlomakpopisa"/>
         <w:numPr>
           <w:ilvl w:val="0"/>
           <w:numId w:val="1"/>
@@ -2917,7 +3801,7 @@
 </file>
 
 <file path=word/numbering.xml><?xml version="1.0" encoding="utf-8"?>
-<w:numbering xmlns:wpc="http://schemas.microsoft.com/office/word/2010/wordprocessingCanvas" xmlns:cx="http://schemas.microsoft.com/office/drawing/2014/chartex" xmlns:cx1="http://schemas.microsoft.com/office/drawing/2015/9/8/chartex" xmlns:mc="http://schemas.openxmlformats.org/markup-compatibility/2006" xmlns:o="urn:schemas-microsoft-com:office:office" xmlns:r="http://schemas.openxmlformats.org/officeDocument/2006/relationships" xmlns:m="http://schemas.openxmlformats.org/officeDocument/2006/math" xmlns:v="urn:schemas-microsoft-com:vml" xmlns:wp14="http://schemas.microsoft.com/office/word/2010/wordprocessingDrawing" xmlns:wp="http://schemas.openxmlformats.org/drawingml/2006/wordprocessingDrawing" xmlns:w10="urn:schemas-microsoft-com:office:word" xmlns:w="http://schemas.openxmlformats.org/wordprocessingml/2006/main" xmlns:w14="http://schemas.microsoft.com/office/word/2010/wordml" xmlns:w15="http://schemas.microsoft.com/office/word/2012/wordml" xmlns:w16se="http://schemas.microsoft.com/office/word/2015/wordml/symex" xmlns:wpg="http://schemas.microsoft.com/office/word/2010/wordprocessingGroup" xmlns:wpi="http://schemas.microsoft.com/office/word/2010/wordprocessingInk" xmlns:wne="http://schemas.microsoft.com/office/word/2006/wordml" xmlns:wps="http://schemas.microsoft.com/office/word/2010/wordprocessingShape" mc:Ignorable="w14 w15 w16se wp14">
+<w:numbering xmlns:wpc="http://schemas.microsoft.com/office/word/2010/wordprocessingCanvas" xmlns:cx="http://schemas.microsoft.com/office/drawing/2014/chartex" xmlns:cx1="http://schemas.microsoft.com/office/drawing/2015/9/8/chartex" xmlns:cx2="http://schemas.microsoft.com/office/drawing/2015/10/21/chartex" xmlns:cx3="http://schemas.microsoft.com/office/drawing/2016/5/9/chartex" xmlns:cx4="http://schemas.microsoft.com/office/drawing/2016/5/10/chartex" xmlns:cx5="http://schemas.microsoft.com/office/drawing/2016/5/11/chartex" xmlns:cx6="http://schemas.microsoft.com/office/drawing/2016/5/12/chartex" xmlns:cx7="http://schemas.microsoft.com/office/drawing/2016/5/13/chartex" xmlns:cx8="http://schemas.microsoft.com/office/drawing/2016/5/14/chartex" xmlns:mc="http://schemas.openxmlformats.org/markup-compatibility/2006" xmlns:aink="http://schemas.microsoft.com/office/drawing/2016/ink" xmlns:am3d="http://schemas.microsoft.com/office/drawing/2017/model3d" xmlns:o="urn:schemas-microsoft-com:office:office" xmlns:r="http://schemas.openxmlformats.org/officeDocument/2006/relationships" xmlns:m="http://schemas.openxmlformats.org/officeDocument/2006/math" xmlns:v="urn:schemas-microsoft-com:vml" xmlns:wp14="http://schemas.microsoft.com/office/word/2010/wordprocessingDrawing" xmlns:wp="http://schemas.openxmlformats.org/drawingml/2006/wordprocessingDrawing" xmlns:w10="urn:schemas-microsoft-com:office:word" xmlns:w="http://schemas.openxmlformats.org/wordprocessingml/2006/main" xmlns:w14="http://schemas.microsoft.com/office/word/2010/wordml" xmlns:w15="http://schemas.microsoft.com/office/word/2012/wordml" xmlns:w16cid="http://schemas.microsoft.com/office/word/2016/wordml/cid" xmlns:w16se="http://schemas.microsoft.com/office/word/2015/wordml/symex" xmlns:wpg="http://schemas.microsoft.com/office/word/2010/wordprocessingGroup" xmlns:wpi="http://schemas.microsoft.com/office/word/2010/wordprocessingInk" xmlns:wne="http://schemas.microsoft.com/office/word/2006/wordml" xmlns:wps="http://schemas.microsoft.com/office/word/2010/wordprocessingShape" mc:Ignorable="w14 w15 w16se w16cid wp14">
   <w:abstractNum w:abstractNumId="0" w15:restartNumberingAfterBreak="0">
     <w:nsid w:val="0160725D"/>
     <w:multiLevelType w:val="hybridMultilevel"/>
@@ -3030,14 +3914,318 @@
       </w:rPr>
     </w:lvl>
   </w:abstractNum>
+  <w:abstractNum w:abstractNumId="1" w15:restartNumberingAfterBreak="0">
+    <w:nsid w:val="04F61439"/>
+    <w:multiLevelType w:val="multilevel"/>
+    <w:tmpl w:val="2BC0ACEE"/>
+    <w:lvl w:ilvl="0">
+      <w:start w:val="1"/>
+      <w:numFmt w:val="bullet"/>
+      <w:lvlText w:val=""/>
+      <w:lvlJc w:val="left"/>
+      <w:pPr>
+        <w:tabs>
+          <w:tab w:val="num" w:pos="720"/>
+        </w:tabs>
+        <w:ind w:left="720" w:hanging="360"/>
+      </w:pPr>
+      <w:rPr>
+        <w:rFonts w:ascii="Symbol" w:hAnsi="Symbol" w:hint="default"/>
+        <w:sz w:val="20"/>
+      </w:rPr>
+    </w:lvl>
+    <w:lvl w:ilvl="1" w:tentative="1">
+      <w:start w:val="1"/>
+      <w:numFmt w:val="bullet"/>
+      <w:lvlText w:val="o"/>
+      <w:lvlJc w:val="left"/>
+      <w:pPr>
+        <w:tabs>
+          <w:tab w:val="num" w:pos="1440"/>
+        </w:tabs>
+        <w:ind w:left="1440" w:hanging="360"/>
+      </w:pPr>
+      <w:rPr>
+        <w:rFonts w:ascii="Courier New" w:hAnsi="Courier New" w:hint="default"/>
+        <w:sz w:val="20"/>
+      </w:rPr>
+    </w:lvl>
+    <w:lvl w:ilvl="2" w:tentative="1">
+      <w:start w:val="1"/>
+      <w:numFmt w:val="bullet"/>
+      <w:lvlText w:val=""/>
+      <w:lvlJc w:val="left"/>
+      <w:pPr>
+        <w:tabs>
+          <w:tab w:val="num" w:pos="2160"/>
+        </w:tabs>
+        <w:ind w:left="2160" w:hanging="360"/>
+      </w:pPr>
+      <w:rPr>
+        <w:rFonts w:ascii="Wingdings" w:hAnsi="Wingdings" w:hint="default"/>
+        <w:sz w:val="20"/>
+      </w:rPr>
+    </w:lvl>
+    <w:lvl w:ilvl="3" w:tentative="1">
+      <w:start w:val="1"/>
+      <w:numFmt w:val="bullet"/>
+      <w:lvlText w:val=""/>
+      <w:lvlJc w:val="left"/>
+      <w:pPr>
+        <w:tabs>
+          <w:tab w:val="num" w:pos="2880"/>
+        </w:tabs>
+        <w:ind w:left="2880" w:hanging="360"/>
+      </w:pPr>
+      <w:rPr>
+        <w:rFonts w:ascii="Wingdings" w:hAnsi="Wingdings" w:hint="default"/>
+        <w:sz w:val="20"/>
+      </w:rPr>
+    </w:lvl>
+    <w:lvl w:ilvl="4" w:tentative="1">
+      <w:start w:val="1"/>
+      <w:numFmt w:val="bullet"/>
+      <w:lvlText w:val=""/>
+      <w:lvlJc w:val="left"/>
+      <w:pPr>
+        <w:tabs>
+          <w:tab w:val="num" w:pos="3600"/>
+        </w:tabs>
+        <w:ind w:left="3600" w:hanging="360"/>
+      </w:pPr>
+      <w:rPr>
+        <w:rFonts w:ascii="Wingdings" w:hAnsi="Wingdings" w:hint="default"/>
+        <w:sz w:val="20"/>
+      </w:rPr>
+    </w:lvl>
+    <w:lvl w:ilvl="5" w:tentative="1">
+      <w:start w:val="1"/>
+      <w:numFmt w:val="bullet"/>
+      <w:lvlText w:val=""/>
+      <w:lvlJc w:val="left"/>
+      <w:pPr>
+        <w:tabs>
+          <w:tab w:val="num" w:pos="4320"/>
+        </w:tabs>
+        <w:ind w:left="4320" w:hanging="360"/>
+      </w:pPr>
+      <w:rPr>
+        <w:rFonts w:ascii="Wingdings" w:hAnsi="Wingdings" w:hint="default"/>
+        <w:sz w:val="20"/>
+      </w:rPr>
+    </w:lvl>
+    <w:lvl w:ilvl="6" w:tentative="1">
+      <w:start w:val="1"/>
+      <w:numFmt w:val="bullet"/>
+      <w:lvlText w:val=""/>
+      <w:lvlJc w:val="left"/>
+      <w:pPr>
+        <w:tabs>
+          <w:tab w:val="num" w:pos="5040"/>
+        </w:tabs>
+        <w:ind w:left="5040" w:hanging="360"/>
+      </w:pPr>
+      <w:rPr>
+        <w:rFonts w:ascii="Wingdings" w:hAnsi="Wingdings" w:hint="default"/>
+        <w:sz w:val="20"/>
+      </w:rPr>
+    </w:lvl>
+    <w:lvl w:ilvl="7" w:tentative="1">
+      <w:start w:val="1"/>
+      <w:numFmt w:val="bullet"/>
+      <w:lvlText w:val=""/>
+      <w:lvlJc w:val="left"/>
+      <w:pPr>
+        <w:tabs>
+          <w:tab w:val="num" w:pos="5760"/>
+        </w:tabs>
+        <w:ind w:left="5760" w:hanging="360"/>
+      </w:pPr>
+      <w:rPr>
+        <w:rFonts w:ascii="Wingdings" w:hAnsi="Wingdings" w:hint="default"/>
+        <w:sz w:val="20"/>
+      </w:rPr>
+    </w:lvl>
+    <w:lvl w:ilvl="8" w:tentative="1">
+      <w:start w:val="1"/>
+      <w:numFmt w:val="bullet"/>
+      <w:lvlText w:val=""/>
+      <w:lvlJc w:val="left"/>
+      <w:pPr>
+        <w:tabs>
+          <w:tab w:val="num" w:pos="6480"/>
+        </w:tabs>
+        <w:ind w:left="6480" w:hanging="360"/>
+      </w:pPr>
+      <w:rPr>
+        <w:rFonts w:ascii="Wingdings" w:hAnsi="Wingdings" w:hint="default"/>
+        <w:sz w:val="20"/>
+      </w:rPr>
+    </w:lvl>
+  </w:abstractNum>
+  <w:abstractNum w:abstractNumId="2" w15:restartNumberingAfterBreak="0">
+    <w:nsid w:val="640E31D5"/>
+    <w:multiLevelType w:val="multilevel"/>
+    <w:tmpl w:val="D5026460"/>
+    <w:lvl w:ilvl="0">
+      <w:start w:val="1"/>
+      <w:numFmt w:val="bullet"/>
+      <w:lvlText w:val=""/>
+      <w:lvlJc w:val="left"/>
+      <w:pPr>
+        <w:tabs>
+          <w:tab w:val="num" w:pos="720"/>
+        </w:tabs>
+        <w:ind w:left="720" w:hanging="360"/>
+      </w:pPr>
+      <w:rPr>
+        <w:rFonts w:ascii="Symbol" w:hAnsi="Symbol" w:hint="default"/>
+        <w:sz w:val="20"/>
+      </w:rPr>
+    </w:lvl>
+    <w:lvl w:ilvl="1" w:tentative="1">
+      <w:start w:val="1"/>
+      <w:numFmt w:val="bullet"/>
+      <w:lvlText w:val="o"/>
+      <w:lvlJc w:val="left"/>
+      <w:pPr>
+        <w:tabs>
+          <w:tab w:val="num" w:pos="1440"/>
+        </w:tabs>
+        <w:ind w:left="1440" w:hanging="360"/>
+      </w:pPr>
+      <w:rPr>
+        <w:rFonts w:ascii="Courier New" w:hAnsi="Courier New" w:hint="default"/>
+        <w:sz w:val="20"/>
+      </w:rPr>
+    </w:lvl>
+    <w:lvl w:ilvl="2" w:tentative="1">
+      <w:start w:val="1"/>
+      <w:numFmt w:val="bullet"/>
+      <w:lvlText w:val=""/>
+      <w:lvlJc w:val="left"/>
+      <w:pPr>
+        <w:tabs>
+          <w:tab w:val="num" w:pos="2160"/>
+        </w:tabs>
+        <w:ind w:left="2160" w:hanging="360"/>
+      </w:pPr>
+      <w:rPr>
+        <w:rFonts w:ascii="Wingdings" w:hAnsi="Wingdings" w:hint="default"/>
+        <w:sz w:val="20"/>
+      </w:rPr>
+    </w:lvl>
+    <w:lvl w:ilvl="3" w:tentative="1">
+      <w:start w:val="1"/>
+      <w:numFmt w:val="bullet"/>
+      <w:lvlText w:val=""/>
+      <w:lvlJc w:val="left"/>
+      <w:pPr>
+        <w:tabs>
+          <w:tab w:val="num" w:pos="2880"/>
+        </w:tabs>
+        <w:ind w:left="2880" w:hanging="360"/>
+      </w:pPr>
+      <w:rPr>
+        <w:rFonts w:ascii="Wingdings" w:hAnsi="Wingdings" w:hint="default"/>
+        <w:sz w:val="20"/>
+      </w:rPr>
+    </w:lvl>
+    <w:lvl w:ilvl="4" w:tentative="1">
+      <w:start w:val="1"/>
+      <w:numFmt w:val="bullet"/>
+      <w:lvlText w:val=""/>
+      <w:lvlJc w:val="left"/>
+      <w:pPr>
+        <w:tabs>
+          <w:tab w:val="num" w:pos="3600"/>
+        </w:tabs>
+        <w:ind w:left="3600" w:hanging="360"/>
+      </w:pPr>
+      <w:rPr>
+        <w:rFonts w:ascii="Wingdings" w:hAnsi="Wingdings" w:hint="default"/>
+        <w:sz w:val="20"/>
+      </w:rPr>
+    </w:lvl>
+    <w:lvl w:ilvl="5" w:tentative="1">
+      <w:start w:val="1"/>
+      <w:numFmt w:val="bullet"/>
+      <w:lvlText w:val=""/>
+      <w:lvlJc w:val="left"/>
+      <w:pPr>
+        <w:tabs>
+          <w:tab w:val="num" w:pos="4320"/>
+        </w:tabs>
+        <w:ind w:left="4320" w:hanging="360"/>
+      </w:pPr>
+      <w:rPr>
+        <w:rFonts w:ascii="Wingdings" w:hAnsi="Wingdings" w:hint="default"/>
+        <w:sz w:val="20"/>
+      </w:rPr>
+    </w:lvl>
+    <w:lvl w:ilvl="6" w:tentative="1">
+      <w:start w:val="1"/>
+      <w:numFmt w:val="bullet"/>
+      <w:lvlText w:val=""/>
+      <w:lvlJc w:val="left"/>
+      <w:pPr>
+        <w:tabs>
+          <w:tab w:val="num" w:pos="5040"/>
+        </w:tabs>
+        <w:ind w:left="5040" w:hanging="360"/>
+      </w:pPr>
+      <w:rPr>
+        <w:rFonts w:ascii="Wingdings" w:hAnsi="Wingdings" w:hint="default"/>
+        <w:sz w:val="20"/>
+      </w:rPr>
+    </w:lvl>
+    <w:lvl w:ilvl="7" w:tentative="1">
+      <w:start w:val="1"/>
+      <w:numFmt w:val="bullet"/>
+      <w:lvlText w:val=""/>
+      <w:lvlJc w:val="left"/>
+      <w:pPr>
+        <w:tabs>
+          <w:tab w:val="num" w:pos="5760"/>
+        </w:tabs>
+        <w:ind w:left="5760" w:hanging="360"/>
+      </w:pPr>
+      <w:rPr>
+        <w:rFonts w:ascii="Wingdings" w:hAnsi="Wingdings" w:hint="default"/>
+        <w:sz w:val="20"/>
+      </w:rPr>
+    </w:lvl>
+    <w:lvl w:ilvl="8" w:tentative="1">
+      <w:start w:val="1"/>
+      <w:numFmt w:val="bullet"/>
+      <w:lvlText w:val=""/>
+      <w:lvlJc w:val="left"/>
+      <w:pPr>
+        <w:tabs>
+          <w:tab w:val="num" w:pos="6480"/>
+        </w:tabs>
+        <w:ind w:left="6480" w:hanging="360"/>
+      </w:pPr>
+      <w:rPr>
+        <w:rFonts w:ascii="Wingdings" w:hAnsi="Wingdings" w:hint="default"/>
+        <w:sz w:val="20"/>
+      </w:rPr>
+    </w:lvl>
+  </w:abstractNum>
   <w:num w:numId="1">
     <w:abstractNumId w:val="0"/>
+  </w:num>
+  <w:num w:numId="2">
+    <w:abstractNumId w:val="1"/>
+  </w:num>
+  <w:num w:numId="3">
+    <w:abstractNumId w:val="2"/>
   </w:num>
 </w:numbering>
 </file>
 
 <file path=word/styles.xml><?xml version="1.0" encoding="utf-8"?>
-<w:styles xmlns:mc="http://schemas.openxmlformats.org/markup-compatibility/2006" xmlns:r="http://schemas.openxmlformats.org/officeDocument/2006/relationships" xmlns:w="http://schemas.openxmlformats.org/wordprocessingml/2006/main" xmlns:w14="http://schemas.microsoft.com/office/word/2010/wordml" xmlns:w15="http://schemas.microsoft.com/office/word/2012/wordml" xmlns:w16se="http://schemas.microsoft.com/office/word/2015/wordml/symex" mc:Ignorable="w14 w15 w16se">
+<w:styles xmlns:mc="http://schemas.openxmlformats.org/markup-compatibility/2006" xmlns:r="http://schemas.openxmlformats.org/officeDocument/2006/relationships" xmlns:w="http://schemas.openxmlformats.org/wordprocessingml/2006/main" xmlns:w14="http://schemas.microsoft.com/office/word/2010/wordml" xmlns:w15="http://schemas.microsoft.com/office/word/2012/wordml" xmlns:w16cid="http://schemas.microsoft.com/office/word/2016/wordml/cid" xmlns:w16se="http://schemas.microsoft.com/office/word/2015/wordml/symex" mc:Ignorable="w14 w15 w16se w16cid">
   <w:docDefaults>
     <w:rPrDefault>
       <w:rPr>
@@ -3053,7 +4241,7 @@
       </w:pPr>
     </w:pPrDefault>
   </w:docDefaults>
-  <w:latentStyles w:defLockedState="0" w:defUIPriority="99" w:defSemiHidden="0" w:defUnhideWhenUsed="0" w:defQFormat="0" w:count="371">
+  <w:latentStyles w:defLockedState="0" w:defUIPriority="99" w:defSemiHidden="0" w:defUnhideWhenUsed="0" w:defQFormat="0" w:count="375">
     <w:lsdException w:name="Normal" w:uiPriority="0" w:qFormat="1"/>
     <w:lsdException w:name="heading 1" w:uiPriority="9" w:qFormat="1"/>
     <w:lsdException w:name="heading 2" w:semiHidden="1" w:uiPriority="9" w:unhideWhenUsed="1" w:qFormat="1"/>
@@ -3159,7 +4347,6 @@
     <w:lsdException w:name="HTML Sample" w:semiHidden="1" w:unhideWhenUsed="1"/>
     <w:lsdException w:name="HTML Typewriter" w:semiHidden="1" w:unhideWhenUsed="1"/>
     <w:lsdException w:name="HTML Variable" w:semiHidden="1" w:unhideWhenUsed="1"/>
-    <w:lsdException w:name="Normal Table" w:semiHidden="1" w:unhideWhenUsed="1"/>
     <w:lsdException w:name="annotation subject" w:semiHidden="1" w:unhideWhenUsed="1"/>
     <w:lsdException w:name="No List" w:semiHidden="1" w:unhideWhenUsed="1"/>
     <w:lsdException w:name="Outline List 1" w:semiHidden="1" w:unhideWhenUsed="1"/>
@@ -3203,10 +4390,8 @@
     <w:lsdException w:name="Table Elegant" w:semiHidden="1" w:unhideWhenUsed="1"/>
     <w:lsdException w:name="Table Professional" w:semiHidden="1" w:unhideWhenUsed="1"/>
     <w:lsdException w:name="Table Subtle 1" w:semiHidden="1" w:unhideWhenUsed="1"/>
-    <w:lsdException w:name="Table Subtle 2" w:semiHidden="1" w:unhideWhenUsed="1"/>
     <w:lsdException w:name="Table Web 1" w:semiHidden="1" w:unhideWhenUsed="1"/>
     <w:lsdException w:name="Table Web 2" w:semiHidden="1" w:unhideWhenUsed="1"/>
-    <w:lsdException w:name="Table Web 3" w:semiHidden="1" w:unhideWhenUsed="1"/>
     <w:lsdException w:name="Balloon Text" w:semiHidden="1" w:unhideWhenUsed="1"/>
     <w:lsdException w:name="Table Grid" w:uiPriority="39"/>
     <w:lsdException w:name="Table Theme" w:semiHidden="1" w:unhideWhenUsed="1"/>
@@ -3425,6 +4610,10 @@
     <w:lsdException w:name="List Table 5 Dark Accent 6" w:uiPriority="50"/>
     <w:lsdException w:name="List Table 6 Colorful Accent 6" w:uiPriority="51"/>
     <w:lsdException w:name="List Table 7 Colorful Accent 6" w:uiPriority="52"/>
+    <w:lsdException w:name="Mention" w:semiHidden="1" w:unhideWhenUsed="1"/>
+    <w:lsdException w:name="Smart Hyperlink" w:semiHidden="1" w:unhideWhenUsed="1"/>
+    <w:lsdException w:name="Hashtag" w:semiHidden="1" w:unhideWhenUsed="1"/>
+    <w:lsdException w:name="Unresolved Mention" w:semiHidden="1" w:unhideWhenUsed="1"/>
   </w:latentStyles>
   <w:style w:type="paragraph" w:default="1" w:styleId="Normal">
     <w:name w:val="Normal"/>
@@ -3433,13 +4622,13 @@
       <w:lang w:val="hr-HR"/>
     </w:rPr>
   </w:style>
-  <w:style w:type="character" w:default="1" w:styleId="DefaultParagraphFont">
+  <w:style w:type="character" w:default="1" w:styleId="Zadanifontodlomka">
     <w:name w:val="Default Paragraph Font"/>
     <w:uiPriority w:val="1"/>
     <w:semiHidden/>
     <w:unhideWhenUsed/>
   </w:style>
-  <w:style w:type="table" w:default="1" w:styleId="TableNormal">
+  <w:style w:type="table" w:default="1" w:styleId="Obinatablica">
     <w:name w:val="Normal Table"/>
     <w:uiPriority w:val="99"/>
     <w:semiHidden/>
@@ -3454,15 +4643,15 @@
       </w:tblCellMar>
     </w:tblPr>
   </w:style>
-  <w:style w:type="numbering" w:default="1" w:styleId="NoList">
+  <w:style w:type="numbering" w:default="1" w:styleId="Bezpopisa">
     <w:name w:val="No List"/>
     <w:uiPriority w:val="99"/>
     <w:semiHidden/>
     <w:unhideWhenUsed/>
   </w:style>
-  <w:style w:type="table" w:styleId="TableGrid">
+  <w:style w:type="table" w:styleId="Reetkatablice">
     <w:name w:val="Table Grid"/>
-    <w:basedOn w:val="TableNormal"/>
+    <w:basedOn w:val="Obinatablica"/>
     <w:uiPriority w:val="39"/>
     <w:rsid w:val="009A240D"/>
     <w:pPr>
@@ -3479,9 +4668,9 @@
       </w:tblBorders>
     </w:tblPr>
   </w:style>
-  <w:style w:type="character" w:styleId="Hyperlink">
+  <w:style w:type="character" w:styleId="Hiperveza">
     <w:name w:val="Hyperlink"/>
-    <w:basedOn w:val="DefaultParagraphFont"/>
+    <w:basedOn w:val="Zadanifontodlomka"/>
     <w:uiPriority w:val="99"/>
     <w:unhideWhenUsed/>
     <w:rsid w:val="009A240D"/>
@@ -3490,7 +4679,7 @@
       <w:u w:val="single"/>
     </w:rPr>
   </w:style>
-  <w:style w:type="paragraph" w:styleId="ListParagraph">
+  <w:style w:type="paragraph" w:styleId="Odlomakpopisa">
     <w:name w:val="List Paragraph"/>
     <w:basedOn w:val="Normal"/>
     <w:uiPriority w:val="34"/>
@@ -3503,7 +4692,7 @@
   </w:style>
   <w:style w:type="table" w:customStyle="1" w:styleId="Obinatablica51">
     <w:name w:val="Obična tablica 51"/>
-    <w:basedOn w:val="TableNormal"/>
+    <w:basedOn w:val="Obinatablica"/>
     <w:uiPriority w:val="45"/>
     <w:rsid w:val="00F43940"/>
     <w:pPr>
@@ -3624,6 +4813,18 @@
         </w:tcBorders>
       </w:tcPr>
     </w:tblStylePr>
+  </w:style>
+  <w:style w:type="character" w:styleId="Nerijeenospominjanje">
+    <w:name w:val="Unresolved Mention"/>
+    <w:basedOn w:val="Zadanifontodlomka"/>
+    <w:uiPriority w:val="99"/>
+    <w:semiHidden/>
+    <w:unhideWhenUsed/>
+    <w:rsid w:val="00E02D0B"/>
+    <w:rPr>
+      <w:color w:val="605E5C"/>
+      <w:shd w:val="clear" w:color="auto" w:fill="E1DFDD"/>
+    </w:rPr>
   </w:style>
 </w:styles>
 </file>

</xml_diff>